<commit_message>
git commit -m "add new file"
</commit_message>
<xml_diff>
--- a/cv/English.docx
+++ b/cv/English.docx
@@ -1,10 +1,10 @@
 
 <file path=word/document.xml><?xml version="1.0" encoding="utf-8"?>
-<w:document xmlns:wpc="http://schemas.microsoft.com/office/word/2010/wordprocessingCanvas" xmlns:cx="http://schemas.microsoft.com/office/drawing/2014/chartex" xmlns:cx1="http://schemas.microsoft.com/office/drawing/2015/9/8/chartex" xmlns:cx2="http://schemas.microsoft.com/office/drawing/2015/10/21/chartex" xmlns:cx3="http://schemas.microsoft.com/office/drawing/2016/5/9/chartex" xmlns:cx4="http://schemas.microsoft.com/office/drawing/2016/5/10/chartex" xmlns:cx5="http://schemas.microsoft.com/office/drawing/2016/5/11/chartex" xmlns:cx6="http://schemas.microsoft.com/office/drawing/2016/5/12/chartex" xmlns:cx7="http://schemas.microsoft.com/office/drawing/2016/5/13/chartex" xmlns:cx8="http://schemas.microsoft.com/office/drawing/2016/5/14/chartex" xmlns:mc="http://schemas.openxmlformats.org/markup-compatibility/2006" xmlns:aink="http://schemas.microsoft.com/office/drawing/2016/ink" xmlns:am3d="http://schemas.microsoft.com/office/drawing/2017/model3d" xmlns:o="urn:schemas-microsoft-com:office:office" xmlns:oel="http://schemas.microsoft.com/office/2019/extlst" xmlns:r="http://schemas.openxmlformats.org/officeDocument/2006/relationships" xmlns:m="http://schemas.openxmlformats.org/officeDocument/2006/math" xmlns:v="urn:schemas-microsoft-com:vml" xmlns:wp14="http://schemas.microsoft.com/office/word/2010/wordprocessingDrawing" xmlns:wp="http://schemas.openxmlformats.org/drawingml/2006/wordprocessingDrawing" xmlns:w10="urn:schemas-microsoft-com:office:word" xmlns:w="http://schemas.openxmlformats.org/wordprocessingml/2006/main" xmlns:w14="http://schemas.microsoft.com/office/word/2010/wordml" xmlns:w15="http://schemas.microsoft.com/office/word/2012/wordml" xmlns:w16cex="http://schemas.microsoft.com/office/word/2018/wordml/cex" xmlns:w16cid="http://schemas.microsoft.com/office/word/2016/wordml/cid" xmlns:w16="http://schemas.microsoft.com/office/word/2018/wordml" xmlns:w16du="http://schemas.microsoft.com/office/word/2023/wordml/word16du" xmlns:w16sdtdh="http://schemas.microsoft.com/office/word/2020/wordml/sdtdatahash" xmlns:w16se="http://schemas.microsoft.com/office/word/2015/wordml/symex" xmlns:wpg="http://schemas.microsoft.com/office/word/2010/wordprocessingGroup" xmlns:wpi="http://schemas.microsoft.com/office/word/2010/wordprocessingInk" xmlns:wne="http://schemas.microsoft.com/office/word/2006/wordml" xmlns:wps="http://schemas.microsoft.com/office/word/2010/wordprocessingShape" mc:Ignorable="w14 w15 w16se w16cid w16 w16cex w16sdtdh w16du wp14">
+<w:document xmlns:wpc="http://schemas.microsoft.com/office/word/2010/wordprocessingCanvas" xmlns:cx="http://schemas.microsoft.com/office/drawing/2014/chartex" xmlns:cx1="http://schemas.microsoft.com/office/drawing/2015/9/8/chartex" xmlns:mc="http://schemas.openxmlformats.org/markup-compatibility/2006" xmlns:o="urn:schemas-microsoft-com:office:office" xmlns:r="http://schemas.openxmlformats.org/officeDocument/2006/relationships" xmlns:m="http://schemas.openxmlformats.org/officeDocument/2006/math" xmlns:v="urn:schemas-microsoft-com:vml" xmlns:wp14="http://schemas.microsoft.com/office/word/2010/wordprocessingDrawing" xmlns:wp="http://schemas.openxmlformats.org/drawingml/2006/wordprocessingDrawing" xmlns:w10="urn:schemas-microsoft-com:office:word" xmlns:w="http://schemas.openxmlformats.org/wordprocessingml/2006/main" xmlns:w14="http://schemas.microsoft.com/office/word/2010/wordml" xmlns:w15="http://schemas.microsoft.com/office/word/2012/wordml" xmlns:w16se="http://schemas.microsoft.com/office/word/2015/wordml/symex" xmlns:wpg="http://schemas.microsoft.com/office/word/2010/wordprocessingGroup" xmlns:wpi="http://schemas.microsoft.com/office/word/2010/wordprocessingInk" xmlns:wne="http://schemas.microsoft.com/office/word/2006/wordml" xmlns:wps="http://schemas.microsoft.com/office/word/2010/wordprocessingShape" mc:Ignorable="w14 w15 w16se wp14">
   <w:body>
     <w:p>
       <w:pPr>
-        <w:pStyle w:val="Titre"/>
+        <w:pStyle w:val="Title"/>
       </w:pPr>
       <w:r>
         <w:rPr>
@@ -49,7 +49,7 @@
       <w:r>
         <w:rPr>
           <w:noProof/>
-          <w:lang w:eastAsia="ja-JP"/>
+          <w:lang w:val="de-DE" w:eastAsia="ja-JP"/>
         </w:rPr>
         <mc:AlternateContent>
           <mc:Choice Requires="wps">
@@ -116,7 +116,7 @@
               </wp:anchor>
             </w:drawing>
           </mc:Choice>
-          <mc:Fallback>
+          <mc:Fallback xmlns:w16sdtdh="http://schemas.microsoft.com/office/word/2020/wordml/sdtdatahash" xmlns:w16du="http://schemas.microsoft.com/office/word/2023/wordml/word16du" xmlns:w16="http://schemas.microsoft.com/office/word/2018/wordml" xmlns:w16cid="http://schemas.microsoft.com/office/word/2016/wordml/cid" xmlns:w16cex="http://schemas.microsoft.com/office/word/2018/wordml/cex" xmlns:oel="http://schemas.microsoft.com/office/2019/extlst" xmlns:am3d="http://schemas.microsoft.com/office/drawing/2017/model3d" xmlns:aink="http://schemas.microsoft.com/office/drawing/2016/ink" xmlns:cx8="http://schemas.microsoft.com/office/drawing/2016/5/14/chartex" xmlns:cx7="http://schemas.microsoft.com/office/drawing/2016/5/13/chartex" xmlns:cx6="http://schemas.microsoft.com/office/drawing/2016/5/12/chartex" xmlns:cx5="http://schemas.microsoft.com/office/drawing/2016/5/11/chartex" xmlns:cx4="http://schemas.microsoft.com/office/drawing/2016/5/10/chartex" xmlns:cx3="http://schemas.microsoft.com/office/drawing/2016/5/9/chartex" xmlns:cx2="http://schemas.microsoft.com/office/drawing/2015/10/21/chartex">
             <w:pict>
               <v:shape w14:anchorId="69097661" id="Graphic 1" o:spid="_x0000_s1026" style="position:absolute;margin-left:59.75pt;margin-top:25.5pt;width:477.25pt;height:.1pt;z-index:-15728640;visibility:visible;mso-wrap-style:square;mso-wrap-distance-left:0;mso-wrap-distance-top:0;mso-wrap-distance-right:0;mso-wrap-distance-bottom:0;mso-position-horizontal:absolute;mso-position-horizontal-relative:page;mso-position-vertical:absolute;mso-position-vertical-relative:text;v-text-anchor:top" coordsize="6061075,1270" o:gfxdata="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" path="m6060954,l,e" filled="f" strokecolor="#81adbb" strokeweight="3pt">
                 <v:path arrowok="t"/>
@@ -129,7 +129,7 @@
     </w:p>
     <w:p>
       <w:pPr>
-        <w:pStyle w:val="Corpsdetexte"/>
+        <w:pStyle w:val="BodyText"/>
         <w:spacing w:before="181"/>
         <w:ind w:left="0"/>
         <w:rPr>
@@ -149,14 +149,14 @@
     </w:p>
     <w:p>
       <w:pPr>
-        <w:pStyle w:val="Corpsdetexte"/>
+        <w:pStyle w:val="BodyText"/>
         <w:spacing w:before="0"/>
         <w:ind w:left="323"/>
       </w:pPr>
       <w:r>
         <w:rPr>
           <w:noProof/>
-          <w:lang w:eastAsia="ja-JP"/>
+          <w:lang w:val="de-DE" w:eastAsia="ja-JP"/>
         </w:rPr>
         <w:drawing>
           <wp:inline distT="0" distB="0" distL="0" distR="0" wp14:anchorId="7906BCBF" wp14:editId="1283F495">
@@ -229,7 +229,7 @@
     </w:p>
     <w:p>
       <w:pPr>
-        <w:pStyle w:val="Corpsdetexte"/>
+        <w:pStyle w:val="BodyText"/>
         <w:spacing w:before="0"/>
         <w:ind w:left="0"/>
         <w:rPr>
@@ -239,7 +239,7 @@
     </w:p>
     <w:p>
       <w:pPr>
-        <w:pStyle w:val="Corpsdetexte"/>
+        <w:pStyle w:val="BodyText"/>
         <w:spacing w:before="258"/>
         <w:ind w:left="0"/>
         <w:rPr>
@@ -249,7 +249,7 @@
     </w:p>
     <w:p>
       <w:pPr>
-        <w:pStyle w:val="Corpsdetexte"/>
+        <w:pStyle w:val="BodyText"/>
         <w:spacing w:before="0"/>
       </w:pPr>
       <w:r>
@@ -266,39 +266,81 @@
         <w:t>3351</w:t>
       </w:r>
     </w:p>
-    <w:p>
-      <w:pPr>
-        <w:pStyle w:val="Corpsdetexte"/>
+    <w:bookmarkStart w:id="0" w:name="_GoBack"/>
+    <w:bookmarkEnd w:id="0"/>
+    <w:p>
+      <w:pPr>
+        <w:pStyle w:val="BodyText"/>
         <w:rPr>
           <w:color w:val="606060"/>
           <w:spacing w:val="-2"/>
         </w:rPr>
       </w:pPr>
-      <w:hyperlink r:id="rId8">
-        <w:r>
-          <w:rPr>
-            <w:color w:val="606060"/>
-            <w:spacing w:val="-2"/>
-          </w:rPr>
-          <w:t>sjldewn@gmail.com</w:t>
-        </w:r>
-      </w:hyperlink>
-    </w:p>
-    <w:p>
-      <w:pPr>
-        <w:pStyle w:val="Corpsdetexte"/>
+      <w:r>
         <w:rPr>
           <w:color w:val="606060"/>
           <w:spacing w:val="-2"/>
         </w:rPr>
-      </w:pPr>
-    </w:p>
-    <w:p>
-      <w:pPr>
-        <w:pStyle w:val="Corpsdetexte"/>
+        <w:fldChar w:fldCharType="begin"/>
+      </w:r>
+      <w:r>
         <w:rPr>
           <w:color w:val="606060"/>
           <w:spacing w:val="-2"/>
+        </w:rPr>
+        <w:instrText xml:space="preserve"> HYPERLINK "mailto:</w:instrText>
+      </w:r>
+      <w:r>
+        <w:rPr>
+          <w:color w:val="606060"/>
+          <w:spacing w:val="-2"/>
+        </w:rPr>
+        <w:instrText>sjldewan@gmail.com</w:instrText>
+      </w:r>
+      <w:r>
+        <w:rPr>
+          <w:color w:val="606060"/>
+          <w:spacing w:val="-2"/>
+        </w:rPr>
+        <w:instrText xml:space="preserve">" </w:instrText>
+      </w:r>
+      <w:r>
+        <w:rPr>
+          <w:color w:val="606060"/>
+          <w:spacing w:val="-2"/>
+        </w:rPr>
+        <w:fldChar w:fldCharType="separate"/>
+      </w:r>
+      <w:r>
+        <w:rPr>
+          <w:rStyle w:val="Hyperlink"/>
+          <w:spacing w:val="-2"/>
+        </w:rPr>
+        <w:t>sjldewan@gmail.com</w:t>
+      </w:r>
+      <w:r>
+        <w:rPr>
+          <w:color w:val="606060"/>
+          <w:spacing w:val="-2"/>
+        </w:rPr>
+        <w:fldChar w:fldCharType="end"/>
+      </w:r>
+    </w:p>
+    <w:p>
+      <w:pPr>
+        <w:pStyle w:val="BodyText"/>
+        <w:rPr>
+          <w:color w:val="606060"/>
+          <w:spacing w:val="-2"/>
+        </w:rPr>
+      </w:pPr>
+    </w:p>
+    <w:p>
+      <w:pPr>
+        <w:pStyle w:val="BodyText"/>
+        <w:rPr>
+          <w:color w:val="606060"/>
+          <w:spacing w:val="-2"/>
           <w:sz w:val="21"/>
         </w:rPr>
       </w:pPr>
@@ -313,7 +355,7 @@
     </w:p>
     <w:p>
       <w:pPr>
-        <w:pStyle w:val="Corpsdetexte"/>
+        <w:pStyle w:val="BodyText"/>
         <w:rPr>
           <w:rFonts w:asciiTheme="minorHAnsi" w:hAnsiTheme="minorHAnsi" w:cstheme="minorHAnsi"/>
           <w:color w:val="0070C0"/>
@@ -321,10 +363,10 @@
           <w:u w:val="single"/>
         </w:rPr>
       </w:pPr>
-      <w:hyperlink r:id="rId9" w:tgtFrame="_blank" w:history="1">
+      <w:hyperlink r:id="rId8" w:tgtFrame="_blank" w:history="1">
         <w:r>
           <w:rPr>
-            <w:rStyle w:val="Lienhypertexte"/>
+            <w:rStyle w:val="Hyperlink"/>
             <w:rFonts w:asciiTheme="minorHAnsi" w:hAnsiTheme="minorHAnsi" w:cstheme="minorHAnsi"/>
             <w:color w:val="0070C0"/>
             <w:szCs w:val="21"/>
@@ -336,14 +378,14 @@
     </w:p>
     <w:p>
       <w:pPr>
-        <w:pStyle w:val="Corpsdetexte"/>
+        <w:pStyle w:val="BodyText"/>
         <w:spacing w:before="125"/>
         <w:ind w:left="0"/>
       </w:pPr>
     </w:p>
     <w:p>
       <w:pPr>
-        <w:pStyle w:val="Corpsdetexte"/>
+        <w:pStyle w:val="BodyText"/>
         <w:spacing w:before="1" w:line="295" w:lineRule="auto"/>
       </w:pPr>
       <w:r>
@@ -376,28 +418,19 @@
           <w:color w:val="606060"/>
           <w:spacing w:val="-2"/>
         </w:rPr>
-        <w:t xml:space="preserve"> </w:t>
-      </w:r>
-      <w:proofErr w:type="spellStart"/>
+        <w:t xml:space="preserve"> S</w:t>
+      </w:r>
       <w:r>
         <w:rPr>
           <w:color w:val="606060"/>
           <w:spacing w:val="-2"/>
         </w:rPr>
-        <w:t>S</w:t>
-      </w:r>
-      <w:r>
-        <w:rPr>
-          <w:color w:val="606060"/>
-          <w:spacing w:val="-2"/>
-        </w:rPr>
         <w:t>oshigaya</w:t>
       </w:r>
-      <w:proofErr w:type="spellEnd"/>
-    </w:p>
-    <w:p>
-      <w:pPr>
-        <w:pStyle w:val="Corpsdetexte"/>
+    </w:p>
+    <w:p>
+      <w:pPr>
+        <w:pStyle w:val="BodyText"/>
         <w:spacing w:before="0"/>
       </w:pPr>
       <w:r>
@@ -449,7 +482,7 @@
     </w:p>
     <w:p>
       <w:pPr>
-        <w:pStyle w:val="Titre1"/>
+        <w:pStyle w:val="Heading1"/>
         <w:spacing w:before="100"/>
         <w:rPr>
           <w:rFonts w:asciiTheme="minorHAnsi" w:hAnsiTheme="minorHAnsi" w:cstheme="minorHAnsi"/>
@@ -460,7 +493,7 @@
           <w:rFonts w:asciiTheme="minorHAnsi" w:hAnsiTheme="minorHAnsi" w:cstheme="minorHAnsi"/>
           <w:noProof/>
           <w:sz w:val="21"/>
-          <w:lang w:eastAsia="ja-JP"/>
+          <w:lang w:val="de-DE" w:eastAsia="ja-JP"/>
         </w:rPr>
         <mc:AlternateContent>
           <mc:Choice Requires="wps">
@@ -527,7 +560,7 @@
               </wp:anchor>
             </w:drawing>
           </mc:Choice>
-          <mc:Fallback>
+          <mc:Fallback xmlns:w16sdtdh="http://schemas.microsoft.com/office/word/2020/wordml/sdtdatahash" xmlns:w16du="http://schemas.microsoft.com/office/word/2023/wordml/word16du" xmlns:w16="http://schemas.microsoft.com/office/word/2018/wordml" xmlns:w16cid="http://schemas.microsoft.com/office/word/2016/wordml/cid" xmlns:w16cex="http://schemas.microsoft.com/office/word/2018/wordml/cex" xmlns:oel="http://schemas.microsoft.com/office/2019/extlst" xmlns:am3d="http://schemas.microsoft.com/office/drawing/2017/model3d" xmlns:aink="http://schemas.microsoft.com/office/drawing/2016/ink" xmlns:cx8="http://schemas.microsoft.com/office/drawing/2016/5/14/chartex" xmlns:cx7="http://schemas.microsoft.com/office/drawing/2016/5/13/chartex" xmlns:cx6="http://schemas.microsoft.com/office/drawing/2016/5/12/chartex" xmlns:cx5="http://schemas.microsoft.com/office/drawing/2016/5/11/chartex" xmlns:cx4="http://schemas.microsoft.com/office/drawing/2016/5/10/chartex" xmlns:cx3="http://schemas.microsoft.com/office/drawing/2016/5/9/chartex" xmlns:cx2="http://schemas.microsoft.com/office/drawing/2015/10/21/chartex">
             <w:pict>
               <v:shape w14:anchorId="7651BBE9" id="Graphic 3" o:spid="_x0000_s1026" style="position:absolute;margin-left:57.25pt;margin-top:5.9pt;width:113.75pt;height:.1pt;z-index:15729152;visibility:visible;mso-wrap-style:square;mso-wrap-distance-left:0;mso-wrap-distance-top:0;mso-wrap-distance-right:0;mso-wrap-distance-bottom:0;mso-position-horizontal:absolute;mso-position-horizontal-relative:page;mso-position-vertical:absolute;mso-position-vertical-relative:text;v-text-anchor:top" coordsize="1444625,1270" o:gfxdata="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" path="m1444625,l,e" filled="f" strokecolor="#81adbb" strokeweight="3pt">
                 <v:path arrowok="t"/>
@@ -543,8 +576,8 @@
         </w:rPr>
         <w:br w:type="column"/>
       </w:r>
-      <w:bookmarkStart w:id="0" w:name="Profile"/>
-      <w:bookmarkEnd w:id="0"/>
+      <w:bookmarkStart w:id="1" w:name="Profile"/>
+      <w:bookmarkEnd w:id="1"/>
       <w:r>
         <w:rPr>
           <w:rFonts w:asciiTheme="minorHAnsi" w:hAnsiTheme="minorHAnsi" w:cstheme="minorHAnsi"/>
@@ -557,7 +590,7 @@
     </w:p>
     <w:p>
       <w:pPr>
-        <w:pStyle w:val="Corpsdetexte"/>
+        <w:pStyle w:val="BodyText"/>
         <w:spacing w:line="295" w:lineRule="auto"/>
         <w:jc w:val="both"/>
         <w:rPr>
@@ -700,15 +733,15 @@
     </w:p>
     <w:p>
       <w:pPr>
-        <w:pStyle w:val="Titre1"/>
+        <w:pStyle w:val="Heading1"/>
         <w:spacing w:before="180"/>
         <w:rPr>
           <w:rFonts w:asciiTheme="minorHAnsi" w:hAnsiTheme="minorHAnsi" w:cstheme="minorHAnsi"/>
           <w:sz w:val="21"/>
         </w:rPr>
       </w:pPr>
-      <w:bookmarkStart w:id="1" w:name="Experience"/>
-      <w:bookmarkEnd w:id="1"/>
+      <w:bookmarkStart w:id="2" w:name="Experience"/>
+      <w:bookmarkEnd w:id="2"/>
       <w:r>
         <w:rPr>
           <w:rFonts w:asciiTheme="minorHAnsi" w:hAnsiTheme="minorHAnsi" w:cstheme="minorHAnsi"/>
@@ -912,7 +945,7 @@
     </w:p>
     <w:p>
       <w:pPr>
-        <w:pStyle w:val="Corpsdetexte"/>
+        <w:pStyle w:val="BodyText"/>
         <w:rPr>
           <w:rFonts w:asciiTheme="minorHAnsi" w:hAnsiTheme="minorHAnsi" w:cstheme="minorHAnsi"/>
         </w:rPr>
@@ -973,9 +1006,17 @@
           <w:spacing w:val="-6"/>
           <w:sz w:val="20"/>
         </w:rPr>
-        <w:t xml:space="preserve">staff, </w:t>
-      </w:r>
-      <w:proofErr w:type="spellStart"/>
+        <w:t>staff, Miraizaka;</w:t>
+      </w:r>
+      <w:r>
+        <w:rPr>
+          <w:rFonts w:asciiTheme="minorHAnsi" w:hAnsiTheme="minorHAnsi" w:cstheme="minorHAnsi"/>
+          <w:b/>
+          <w:spacing w:val="-7"/>
+          <w:sz w:val="20"/>
+        </w:rPr>
+        <w:t xml:space="preserve"> </w:t>
+      </w:r>
       <w:r>
         <w:rPr>
           <w:rFonts w:asciiTheme="minorHAnsi" w:hAnsiTheme="minorHAnsi" w:cstheme="minorHAnsi"/>
@@ -983,9 +1024,8 @@
           <w:spacing w:val="-6"/>
           <w:sz w:val="20"/>
         </w:rPr>
-        <w:t>Miraizaka</w:t>
-      </w:r>
-      <w:proofErr w:type="spellEnd"/>
+        <w:t>Tokyo</w:t>
+      </w:r>
       <w:r>
         <w:rPr>
           <w:rFonts w:asciiTheme="minorHAnsi" w:hAnsiTheme="minorHAnsi" w:cstheme="minorHAnsi"/>
@@ -993,7 +1033,16 @@
           <w:spacing w:val="-6"/>
           <w:sz w:val="20"/>
         </w:rPr>
-        <w:t>;</w:t>
+        <w:t>-t</w:t>
+      </w:r>
+      <w:r>
+        <w:rPr>
+          <w:rFonts w:asciiTheme="minorHAnsi" w:hAnsiTheme="minorHAnsi" w:cstheme="minorHAnsi"/>
+          <w:b/>
+          <w:spacing w:val="-6"/>
+          <w:sz w:val="20"/>
+        </w:rPr>
+        <w:t>o</w:t>
       </w:r>
       <w:r>
         <w:rPr>
@@ -1011,7 +1060,16 @@
           <w:spacing w:val="-6"/>
           <w:sz w:val="20"/>
         </w:rPr>
-        <w:t>Tokyo</w:t>
+        <w:t>Ginza city</w:t>
+      </w:r>
+      <w:r>
+        <w:rPr>
+          <w:rFonts w:asciiTheme="minorHAnsi" w:hAnsiTheme="minorHAnsi" w:cstheme="minorHAnsi"/>
+          <w:b/>
+          <w:spacing w:val="21"/>
+          <w:sz w:val="20"/>
+        </w:rPr>
+        <w:t xml:space="preserve"> </w:t>
       </w:r>
       <w:r>
         <w:rPr>
@@ -1020,57 +1078,12 @@
           <w:spacing w:val="-6"/>
           <w:sz w:val="20"/>
         </w:rPr>
-        <w:t>-t</w:t>
-      </w:r>
-      <w:r>
-        <w:rPr>
-          <w:rFonts w:asciiTheme="minorHAnsi" w:hAnsiTheme="minorHAnsi" w:cstheme="minorHAnsi"/>
-          <w:b/>
-          <w:spacing w:val="-6"/>
-          <w:sz w:val="20"/>
-        </w:rPr>
-        <w:t>o</w:t>
-      </w:r>
-      <w:r>
-        <w:rPr>
-          <w:rFonts w:asciiTheme="minorHAnsi" w:hAnsiTheme="minorHAnsi" w:cstheme="minorHAnsi"/>
-          <w:b/>
-          <w:spacing w:val="-7"/>
-          <w:sz w:val="20"/>
-        </w:rPr>
-        <w:t xml:space="preserve"> </w:t>
-      </w:r>
-      <w:r>
-        <w:rPr>
-          <w:rFonts w:asciiTheme="minorHAnsi" w:hAnsiTheme="minorHAnsi" w:cstheme="minorHAnsi"/>
-          <w:b/>
-          <w:spacing w:val="-6"/>
-          <w:sz w:val="20"/>
-        </w:rPr>
-        <w:t>Ginza city</w:t>
-      </w:r>
-      <w:r>
-        <w:rPr>
-          <w:rFonts w:asciiTheme="minorHAnsi" w:hAnsiTheme="minorHAnsi" w:cstheme="minorHAnsi"/>
-          <w:b/>
-          <w:spacing w:val="21"/>
-          <w:sz w:val="20"/>
-        </w:rPr>
-        <w:t xml:space="preserve"> </w:t>
-      </w:r>
-      <w:r>
-        <w:rPr>
-          <w:rFonts w:asciiTheme="minorHAnsi" w:hAnsiTheme="minorHAnsi" w:cstheme="minorHAnsi"/>
-          <w:b/>
-          <w:spacing w:val="-6"/>
-          <w:sz w:val="20"/>
-        </w:rPr>
         <w:t>— 2018-2020</w:t>
       </w:r>
     </w:p>
     <w:p>
       <w:pPr>
-        <w:pStyle w:val="Corpsdetexte"/>
+        <w:pStyle w:val="BodyText"/>
         <w:rPr>
           <w:rFonts w:asciiTheme="minorHAnsi" w:hAnsiTheme="minorHAnsi" w:cstheme="minorHAnsi"/>
         </w:rPr>
@@ -1257,7 +1270,6 @@
         </w:rPr>
         <w:t xml:space="preserve"> </w:t>
       </w:r>
-      <w:proofErr w:type="spellStart"/>
       <w:r>
         <w:rPr>
           <w:rFonts w:asciiTheme="minorHAnsi" w:hAnsiTheme="minorHAnsi" w:cstheme="minorHAnsi"/>
@@ -1265,39 +1277,16 @@
           <w:spacing w:val="-6"/>
           <w:sz w:val="20"/>
         </w:rPr>
-        <w:t>Kikaku</w:t>
-      </w:r>
-      <w:proofErr w:type="spellEnd"/>
-      <w:r>
-        <w:rPr>
-          <w:rFonts w:asciiTheme="minorHAnsi" w:hAnsiTheme="minorHAnsi" w:cstheme="minorHAnsi"/>
-          <w:b/>
-          <w:spacing w:val="-6"/>
-          <w:sz w:val="20"/>
-        </w:rPr>
-        <w:t xml:space="preserve"> </w:t>
-      </w:r>
-      <w:proofErr w:type="spellStart"/>
-      <w:proofErr w:type="gramStart"/>
-      <w:r>
-        <w:rPr>
-          <w:rFonts w:asciiTheme="minorHAnsi" w:hAnsiTheme="minorHAnsi" w:cstheme="minorHAnsi"/>
-          <w:b/>
-          <w:spacing w:val="-2"/>
-          <w:sz w:val="20"/>
-        </w:rPr>
-        <w:t>Co.Ltd</w:t>
-      </w:r>
-      <w:proofErr w:type="spellEnd"/>
-      <w:proofErr w:type="gramEnd"/>
-      <w:r>
-        <w:rPr>
-          <w:rFonts w:asciiTheme="minorHAnsi" w:hAnsiTheme="minorHAnsi" w:cstheme="minorHAnsi"/>
-          <w:b/>
-          <w:spacing w:val="-2"/>
-          <w:sz w:val="20"/>
-        </w:rPr>
-        <w:t>;</w:t>
+        <w:t xml:space="preserve">Kikaku </w:t>
+      </w:r>
+      <w:r>
+        <w:rPr>
+          <w:rFonts w:asciiTheme="minorHAnsi" w:hAnsiTheme="minorHAnsi" w:cstheme="minorHAnsi"/>
+          <w:b/>
+          <w:spacing w:val="-2"/>
+          <w:sz w:val="20"/>
+        </w:rPr>
+        <w:t>Co.Ltd;</w:t>
       </w:r>
       <w:r>
         <w:rPr>
@@ -1335,7 +1324,6 @@
         </w:rPr>
         <w:t xml:space="preserve">-to </w:t>
       </w:r>
-      <w:proofErr w:type="spellStart"/>
       <w:r>
         <w:rPr>
           <w:rFonts w:asciiTheme="minorHAnsi" w:hAnsiTheme="minorHAnsi" w:cstheme="minorHAnsi"/>
@@ -1345,7 +1333,6 @@
         </w:rPr>
         <w:t>Chôfu</w:t>
       </w:r>
-      <w:proofErr w:type="spellEnd"/>
       <w:r>
         <w:rPr>
           <w:rFonts w:asciiTheme="minorHAnsi" w:hAnsiTheme="minorHAnsi" w:cstheme="minorHAnsi"/>
@@ -1373,7 +1360,6 @@
         </w:rPr>
         <w:t xml:space="preserve"> </w:t>
       </w:r>
-      <w:proofErr w:type="spellStart"/>
       <w:r>
         <w:rPr>
           <w:rFonts w:asciiTheme="minorHAnsi" w:hAnsiTheme="minorHAnsi" w:cstheme="minorHAnsi"/>
@@ -1383,7 +1369,6 @@
         </w:rPr>
         <w:t>Senkawa</w:t>
       </w:r>
-      <w:proofErr w:type="spellEnd"/>
       <w:r>
         <w:rPr>
           <w:rFonts w:asciiTheme="minorHAnsi" w:hAnsiTheme="minorHAnsi" w:cstheme="minorHAnsi"/>
@@ -1468,7 +1453,7 @@
     </w:p>
     <w:p>
       <w:pPr>
-        <w:pStyle w:val="Corpsdetexte"/>
+        <w:pStyle w:val="BodyText"/>
         <w:spacing w:before="0"/>
         <w:rPr>
           <w:rFonts w:asciiTheme="minorHAnsi" w:hAnsiTheme="minorHAnsi" w:cstheme="minorHAnsi"/>
@@ -1517,7 +1502,7 @@
     </w:p>
     <w:p>
       <w:pPr>
-        <w:pStyle w:val="Corpsdetexte"/>
+        <w:pStyle w:val="BodyText"/>
         <w:spacing w:before="0"/>
         <w:rPr>
           <w:rFonts w:asciiTheme="minorHAnsi" w:hAnsiTheme="minorHAnsi" w:cstheme="minorHAnsi"/>
@@ -1528,7 +1513,7 @@
     </w:p>
     <w:p>
       <w:pPr>
-        <w:pStyle w:val="Corpsdetexte"/>
+        <w:pStyle w:val="BodyText"/>
         <w:spacing w:before="0"/>
         <w:rPr>
           <w:rFonts w:asciiTheme="minorHAnsi" w:hAnsiTheme="minorHAnsi" w:cstheme="minorHAnsi"/>
@@ -1544,10 +1529,8 @@
           <w:color w:val="323232"/>
           <w:spacing w:val="-2"/>
         </w:rPr>
-        <w:t>B-</w:t>
-      </w:r>
-      <w:proofErr w:type="spellStart"/>
-      <w:proofErr w:type="gramStart"/>
+        <w:t>B-cause.Inc : Tokyo</w:t>
+      </w:r>
       <w:r>
         <w:rPr>
           <w:rFonts w:asciiTheme="minorHAnsi" w:hAnsiTheme="minorHAnsi" w:cstheme="minorHAnsi"/>
@@ -1556,10 +1539,8 @@
           <w:color w:val="323232"/>
           <w:spacing w:val="-2"/>
         </w:rPr>
-        <w:t>cause.Inc</w:t>
-      </w:r>
-      <w:proofErr w:type="spellEnd"/>
-      <w:proofErr w:type="gramEnd"/>
+        <w:t>-t</w:t>
+      </w:r>
       <w:r>
         <w:rPr>
           <w:rFonts w:asciiTheme="minorHAnsi" w:hAnsiTheme="minorHAnsi" w:cstheme="minorHAnsi"/>
@@ -1568,49 +1549,7 @@
           <w:color w:val="323232"/>
           <w:spacing w:val="-2"/>
         </w:rPr>
-        <w:t xml:space="preserve"> : Tokyo</w:t>
-      </w:r>
-      <w:r>
-        <w:rPr>
-          <w:rFonts w:asciiTheme="minorHAnsi" w:hAnsiTheme="minorHAnsi" w:cstheme="minorHAnsi"/>
-          <w:b/>
-          <w:bCs/>
-          <w:color w:val="323232"/>
-          <w:spacing w:val="-2"/>
-        </w:rPr>
-        <w:t>-t</w:t>
-      </w:r>
-      <w:r>
-        <w:rPr>
-          <w:rFonts w:asciiTheme="minorHAnsi" w:hAnsiTheme="minorHAnsi" w:cstheme="minorHAnsi"/>
-          <w:b/>
-          <w:bCs/>
-          <w:color w:val="323232"/>
-          <w:spacing w:val="-2"/>
-        </w:rPr>
-        <w:t>o Hamamatsu-</w:t>
-      </w:r>
-      <w:proofErr w:type="spellStart"/>
-      <w:r>
-        <w:rPr>
-          <w:rFonts w:asciiTheme="minorHAnsi" w:hAnsiTheme="minorHAnsi" w:cstheme="minorHAnsi"/>
-          <w:b/>
-          <w:bCs/>
-          <w:color w:val="323232"/>
-          <w:spacing w:val="-2"/>
-        </w:rPr>
-        <w:t>cho</w:t>
-      </w:r>
-      <w:proofErr w:type="spellEnd"/>
-      <w:r>
-        <w:rPr>
-          <w:rFonts w:asciiTheme="minorHAnsi" w:hAnsiTheme="minorHAnsi" w:cstheme="minorHAnsi"/>
-          <w:b/>
-          <w:bCs/>
-          <w:color w:val="323232"/>
-          <w:spacing w:val="-2"/>
-        </w:rPr>
-        <w:t xml:space="preserve"> </w:t>
+        <w:t xml:space="preserve">o Hamamatsu-cho </w:t>
       </w:r>
       <w:r>
         <w:rPr>
@@ -1632,7 +1571,7 @@
     </w:p>
     <w:p>
       <w:pPr>
-        <w:pStyle w:val="Corpsdetexte"/>
+        <w:pStyle w:val="BodyText"/>
         <w:spacing w:before="0"/>
         <w:rPr>
           <w:rFonts w:asciiTheme="minorHAnsi" w:hAnsiTheme="minorHAnsi" w:cstheme="minorHAnsi"/>
@@ -1659,7 +1598,7 @@
     </w:p>
     <w:p>
       <w:pPr>
-        <w:pStyle w:val="Corpsdetexte"/>
+        <w:pStyle w:val="BodyText"/>
         <w:spacing w:before="0"/>
         <w:rPr>
           <w:rFonts w:asciiTheme="minorHAnsi" w:hAnsiTheme="minorHAnsi" w:cstheme="minorHAnsi"/>
@@ -1674,7 +1613,7 @@
     </w:p>
     <w:p>
       <w:pPr>
-        <w:pStyle w:val="Corpsdetexte"/>
+        <w:pStyle w:val="BodyText"/>
         <w:spacing w:before="0"/>
         <w:rPr>
           <w:rFonts w:asciiTheme="minorHAnsi" w:hAnsiTheme="minorHAnsi" w:cstheme="minorHAnsi"/>
@@ -1689,14 +1628,14 @@
     </w:p>
     <w:p>
       <w:pPr>
-        <w:pStyle w:val="Titre1"/>
+        <w:pStyle w:val="Heading1"/>
         <w:rPr>
           <w:rFonts w:asciiTheme="minorHAnsi" w:hAnsiTheme="minorHAnsi" w:cstheme="minorHAnsi"/>
           <w:sz w:val="21"/>
         </w:rPr>
       </w:pPr>
-      <w:bookmarkStart w:id="2" w:name="Education"/>
-      <w:bookmarkEnd w:id="2"/>
+      <w:bookmarkStart w:id="3" w:name="Education"/>
+      <w:bookmarkEnd w:id="3"/>
       <w:r>
         <w:rPr>
           <w:rFonts w:asciiTheme="minorHAnsi" w:hAnsiTheme="minorHAnsi" w:cstheme="minorHAnsi"/>
@@ -1717,7 +1656,6 @@
           <w:sz w:val="20"/>
         </w:rPr>
       </w:pPr>
-      <w:proofErr w:type="spellStart"/>
       <w:r>
         <w:rPr>
           <w:rFonts w:asciiTheme="minorHAnsi" w:hAnsiTheme="minorHAnsi" w:cstheme="minorHAnsi"/>
@@ -1727,7 +1665,6 @@
         </w:rPr>
         <w:t>Louhojong</w:t>
       </w:r>
-      <w:proofErr w:type="spellEnd"/>
       <w:r>
         <w:rPr>
           <w:rFonts w:asciiTheme="minorHAnsi" w:hAnsiTheme="minorHAnsi" w:cstheme="minorHAnsi"/>
@@ -1791,8 +1728,6 @@
         </w:rPr>
         <w:t xml:space="preserve"> </w:t>
       </w:r>
-      <w:proofErr w:type="spellStart"/>
-      <w:proofErr w:type="gramStart"/>
       <w:r>
         <w:rPr>
           <w:rFonts w:asciiTheme="minorHAnsi" w:hAnsiTheme="minorHAnsi" w:cstheme="minorHAnsi"/>
@@ -1820,8 +1755,6 @@
         </w:rPr>
         <w:t>sh</w:t>
       </w:r>
-      <w:proofErr w:type="spellEnd"/>
-      <w:proofErr w:type="gramEnd"/>
       <w:r>
         <w:rPr>
           <w:rFonts w:asciiTheme="minorHAnsi" w:hAnsiTheme="minorHAnsi" w:cstheme="minorHAnsi"/>
@@ -1865,7 +1798,6 @@
           <w:sz w:val="20"/>
         </w:rPr>
       </w:pPr>
-      <w:proofErr w:type="spellStart"/>
       <w:r>
         <w:rPr>
           <w:rFonts w:asciiTheme="minorHAnsi" w:hAnsiTheme="minorHAnsi" w:cstheme="minorHAnsi"/>
@@ -1875,7 +1807,6 @@
         </w:rPr>
         <w:t>Louhojong</w:t>
       </w:r>
-      <w:proofErr w:type="spellEnd"/>
       <w:r>
         <w:rPr>
           <w:rFonts w:asciiTheme="minorHAnsi" w:hAnsiTheme="minorHAnsi" w:cstheme="minorHAnsi"/>
@@ -1939,8 +1870,6 @@
         </w:rPr>
         <w:t xml:space="preserve"> </w:t>
       </w:r>
-      <w:proofErr w:type="spellStart"/>
-      <w:proofErr w:type="gramStart"/>
       <w:r>
         <w:rPr>
           <w:rFonts w:asciiTheme="minorHAnsi" w:hAnsiTheme="minorHAnsi" w:cstheme="minorHAnsi"/>
@@ -1984,18 +1913,7 @@
           <w:spacing w:val="-2"/>
           <w:sz w:val="20"/>
         </w:rPr>
-        <w:t>sh</w:t>
-      </w:r>
-      <w:proofErr w:type="spellEnd"/>
-      <w:proofErr w:type="gramEnd"/>
-      <w:r>
-        <w:rPr>
-          <w:rFonts w:asciiTheme="minorHAnsi" w:hAnsiTheme="minorHAnsi" w:cstheme="minorHAnsi"/>
-          <w:b/>
-          <w:spacing w:val="-2"/>
-          <w:sz w:val="20"/>
-        </w:rPr>
-        <w:t>—</w:t>
+        <w:t>sh—</w:t>
       </w:r>
       <w:r>
         <w:rPr>
@@ -2163,7 +2081,6 @@
         </w:rPr>
         <w:t xml:space="preserve"> </w:t>
       </w:r>
-      <w:proofErr w:type="spellStart"/>
       <w:r>
         <w:rPr>
           <w:rFonts w:asciiTheme="minorHAnsi" w:hAnsiTheme="minorHAnsi" w:cstheme="minorHAnsi"/>
@@ -2182,7 +2099,6 @@
         </w:rPr>
         <w:t>inatu-ku</w:t>
       </w:r>
-      <w:proofErr w:type="spellEnd"/>
       <w:r>
         <w:rPr>
           <w:rFonts w:asciiTheme="minorHAnsi" w:hAnsiTheme="minorHAnsi" w:cstheme="minorHAnsi"/>
@@ -2250,14 +2166,14 @@
     </w:p>
     <w:p>
       <w:pPr>
-        <w:pStyle w:val="Titre1"/>
+        <w:pStyle w:val="Heading1"/>
         <w:rPr>
           <w:rFonts w:asciiTheme="minorHAnsi" w:hAnsiTheme="minorHAnsi" w:cstheme="minorHAnsi"/>
           <w:sz w:val="21"/>
         </w:rPr>
       </w:pPr>
-      <w:bookmarkStart w:id="3" w:name="Skills"/>
-      <w:bookmarkEnd w:id="3"/>
+      <w:bookmarkStart w:id="4" w:name="Skills"/>
+      <w:bookmarkEnd w:id="4"/>
       <w:r>
         <w:rPr>
           <w:rFonts w:asciiTheme="minorHAnsi" w:hAnsiTheme="minorHAnsi" w:cstheme="minorHAnsi"/>
@@ -2270,7 +2186,7 @@
     </w:p>
     <w:p>
       <w:pPr>
-        <w:pStyle w:val="Paragraphedeliste"/>
+        <w:pStyle w:val="ListParagraph"/>
         <w:numPr>
           <w:ilvl w:val="0"/>
           <w:numId w:val="1"/>
@@ -2304,7 +2220,7 @@
     </w:p>
     <w:p>
       <w:pPr>
-        <w:pStyle w:val="Paragraphedeliste"/>
+        <w:pStyle w:val="ListParagraph"/>
         <w:numPr>
           <w:ilvl w:val="0"/>
           <w:numId w:val="1"/>
@@ -2357,25 +2273,7 @@
           <w:color w:val="323232"/>
           <w:sz w:val="20"/>
         </w:rPr>
-        <w:t xml:space="preserve">HTML, CSS Bootstrap </w:t>
-      </w:r>
-      <w:proofErr w:type="spellStart"/>
-      <w:r>
-        <w:rPr>
-          <w:rFonts w:asciiTheme="minorHAnsi" w:hAnsiTheme="minorHAnsi" w:cstheme="minorHAnsi"/>
-          <w:color w:val="323232"/>
-          <w:sz w:val="20"/>
-        </w:rPr>
-        <w:t>Javascript</w:t>
-      </w:r>
-      <w:proofErr w:type="spellEnd"/>
-      <w:r>
-        <w:rPr>
-          <w:rFonts w:asciiTheme="minorHAnsi" w:hAnsiTheme="minorHAnsi" w:cstheme="minorHAnsi"/>
-          <w:color w:val="323232"/>
-          <w:sz w:val="20"/>
-        </w:rPr>
-        <w:t>, Version Control</w:t>
+        <w:t>HTML, CSS Bootstrap Javascript, Version Control</w:t>
       </w:r>
       <w:r>
         <w:rPr>
@@ -2391,22 +2289,12 @@
           <w:color w:val="323232"/>
           <w:sz w:val="20"/>
         </w:rPr>
-        <w:t xml:space="preserve">Front-End development, Front-End Coding, Git, GitHub, GitHub Copilot, Microsoft Excel, Office, Word, </w:t>
-      </w:r>
-      <w:proofErr w:type="spellStart"/>
-      <w:r>
-        <w:rPr>
-          <w:rFonts w:asciiTheme="minorHAnsi" w:hAnsiTheme="minorHAnsi" w:cstheme="minorHAnsi"/>
-          <w:color w:val="323232"/>
-          <w:sz w:val="20"/>
-        </w:rPr>
-        <w:t>Powerpoint</w:t>
-      </w:r>
-      <w:proofErr w:type="spellEnd"/>
-    </w:p>
-    <w:p>
-      <w:pPr>
-        <w:pStyle w:val="Paragraphedeliste"/>
+        <w:t>Front-End development, Front-End Coding, Git, GitHub, GitHub Copilot, Microsoft Excel, Office, Word, Powerpoint</w:t>
+      </w:r>
+    </w:p>
+    <w:p>
+      <w:pPr>
+        <w:pStyle w:val="ListParagraph"/>
         <w:numPr>
           <w:ilvl w:val="0"/>
           <w:numId w:val="1"/>
@@ -2432,7 +2320,7 @@
     </w:p>
     <w:p>
       <w:pPr>
-        <w:pStyle w:val="Paragraphedeliste"/>
+        <w:pStyle w:val="ListParagraph"/>
         <w:numPr>
           <w:ilvl w:val="0"/>
           <w:numId w:val="1"/>
@@ -2457,7 +2345,7 @@
     </w:p>
     <w:p>
       <w:pPr>
-        <w:pStyle w:val="Paragraphedeliste"/>
+        <w:pStyle w:val="ListParagraph"/>
         <w:numPr>
           <w:ilvl w:val="0"/>
           <w:numId w:val="1"/>
@@ -2470,7 +2358,6 @@
           <w:sz w:val="20"/>
         </w:rPr>
       </w:pPr>
-      <w:proofErr w:type="spellStart"/>
       <w:r>
         <w:rPr>
           <w:rFonts w:asciiTheme="minorHAnsi" w:hAnsiTheme="minorHAnsi" w:cstheme="minorHAnsi"/>
@@ -2480,17 +2367,16 @@
         </w:rPr>
         <w:t>Reflexion</w:t>
       </w:r>
-      <w:proofErr w:type="spellEnd"/>
-    </w:p>
-    <w:p>
-      <w:pPr>
-        <w:pStyle w:val="Titre1"/>
-        <w:rPr>
-          <w:rFonts w:asciiTheme="minorHAnsi" w:hAnsiTheme="minorHAnsi" w:cstheme="minorHAnsi"/>
-        </w:rPr>
-      </w:pPr>
-      <w:bookmarkStart w:id="4" w:name="Languages"/>
-      <w:bookmarkEnd w:id="4"/>
+    </w:p>
+    <w:p>
+      <w:pPr>
+        <w:pStyle w:val="Heading1"/>
+        <w:rPr>
+          <w:rFonts w:asciiTheme="minorHAnsi" w:hAnsiTheme="minorHAnsi" w:cstheme="minorHAnsi"/>
+        </w:rPr>
+      </w:pPr>
+      <w:bookmarkStart w:id="5" w:name="Languages"/>
+      <w:bookmarkEnd w:id="5"/>
       <w:r>
         <w:rPr>
           <w:rFonts w:asciiTheme="minorHAnsi" w:hAnsiTheme="minorHAnsi" w:cstheme="minorHAnsi"/>
@@ -2502,7 +2388,7 @@
     </w:p>
     <w:p>
       <w:pPr>
-        <w:pStyle w:val="Paragraphedeliste"/>
+        <w:pStyle w:val="ListParagraph"/>
         <w:numPr>
           <w:ilvl w:val="0"/>
           <w:numId w:val="1"/>
@@ -2516,7 +2402,6 @@
           <w:sz w:val="20"/>
         </w:rPr>
       </w:pPr>
-      <w:proofErr w:type="gramStart"/>
       <w:r>
         <w:rPr>
           <w:rFonts w:asciiTheme="minorHAnsi" w:hAnsiTheme="minorHAnsi" w:cstheme="minorHAnsi"/>
@@ -2542,7 +2427,6 @@
         </w:rPr>
         <w:t>:</w:t>
       </w:r>
-      <w:proofErr w:type="gramEnd"/>
       <w:r>
         <w:rPr>
           <w:rFonts w:asciiTheme="minorHAnsi" w:hAnsiTheme="minorHAnsi" w:cstheme="minorHAnsi"/>
@@ -2674,7 +2558,7 @@
     </w:p>
     <w:p>
       <w:pPr>
-        <w:pStyle w:val="Paragraphedeliste"/>
+        <w:pStyle w:val="ListParagraph"/>
         <w:numPr>
           <w:ilvl w:val="0"/>
           <w:numId w:val="1"/>
@@ -2688,7 +2572,6 @@
           <w:sz w:val="20"/>
         </w:rPr>
       </w:pPr>
-      <w:proofErr w:type="gramStart"/>
       <w:r>
         <w:rPr>
           <w:rFonts w:asciiTheme="minorHAnsi" w:hAnsiTheme="minorHAnsi" w:cstheme="minorHAnsi"/>
@@ -2714,7 +2597,6 @@
         </w:rPr>
         <w:t>:</w:t>
       </w:r>
-      <w:proofErr w:type="gramEnd"/>
       <w:r>
         <w:rPr>
           <w:rFonts w:asciiTheme="minorHAnsi" w:hAnsiTheme="minorHAnsi" w:cstheme="minorHAnsi"/>
@@ -2804,7 +2686,7 @@
     </w:p>
     <w:p>
       <w:pPr>
-        <w:pStyle w:val="Paragraphedeliste"/>
+        <w:pStyle w:val="ListParagraph"/>
         <w:numPr>
           <w:ilvl w:val="0"/>
           <w:numId w:val="1"/>
@@ -2817,7 +2699,6 @@
           <w:sz w:val="20"/>
         </w:rPr>
       </w:pPr>
-      <w:proofErr w:type="gramStart"/>
       <w:r>
         <w:rPr>
           <w:rFonts w:asciiTheme="minorHAnsi" w:hAnsiTheme="minorHAnsi" w:cstheme="minorHAnsi"/>
@@ -2843,7 +2724,6 @@
         </w:rPr>
         <w:t>:</w:t>
       </w:r>
-      <w:proofErr w:type="gramEnd"/>
       <w:r>
         <w:rPr>
           <w:rFonts w:asciiTheme="minorHAnsi" w:hAnsiTheme="minorHAnsi" w:cstheme="minorHAnsi"/>
@@ -2949,7 +2829,7 @@
     </w:p>
     <w:p>
       <w:pPr>
-        <w:pStyle w:val="Titre1"/>
+        <w:pStyle w:val="Heading1"/>
         <w:spacing w:before="87"/>
         <w:ind w:left="2700" w:hanging="2558"/>
         <w:rPr>
@@ -2969,7 +2849,7 @@
     </w:p>
     <w:p>
       <w:pPr>
-        <w:pStyle w:val="Corpsdetexte"/>
+        <w:pStyle w:val="BodyText"/>
         <w:spacing w:before="76"/>
         <w:ind w:left="2700" w:hanging="2558"/>
         <w:rPr>
@@ -2991,32 +2871,14 @@
           <w:color w:val="323232"/>
           <w:spacing w:val="-6"/>
         </w:rPr>
-        <w:t xml:space="preserve">From </w:t>
-      </w:r>
-      <w:proofErr w:type="gramStart"/>
-      <w:r>
-        <w:rPr>
-          <w:rFonts w:asciiTheme="minorHAnsi" w:hAnsiTheme="minorHAnsi" w:cstheme="minorHAnsi"/>
-          <w:color w:val="323232"/>
-          <w:spacing w:val="-6"/>
-        </w:rPr>
-        <w:t>Lawson :</w:t>
-      </w:r>
-      <w:proofErr w:type="gramEnd"/>
-      <w:r>
-        <w:rPr>
-          <w:rFonts w:asciiTheme="minorHAnsi" w:hAnsiTheme="minorHAnsi" w:cstheme="minorHAnsi"/>
-          <w:color w:val="323232"/>
-          <w:spacing w:val="-6"/>
-        </w:rPr>
-        <w:t xml:space="preserve"> staff leadership.</w:t>
-      </w:r>
-      <w:bookmarkStart w:id="5" w:name="Awards"/>
-      <w:bookmarkEnd w:id="5"/>
-    </w:p>
-    <w:p>
-      <w:pPr>
-        <w:pStyle w:val="Titre1"/>
+        <w:t>From Lawson : staff leadership.</w:t>
+      </w:r>
+      <w:bookmarkStart w:id="6" w:name="Awards"/>
+      <w:bookmarkEnd w:id="6"/>
+    </w:p>
+    <w:p>
+      <w:pPr>
+        <w:pStyle w:val="Heading1"/>
         <w:spacing w:before="87"/>
         <w:ind w:left="0"/>
         <w:rPr>
@@ -3034,7 +2896,7 @@
 </file>
 
 <file path=word/endnotes.xml><?xml version="1.0" encoding="utf-8"?>
-<w:endnotes xmlns:wpc="http://schemas.microsoft.com/office/word/2010/wordprocessingCanvas" xmlns:cx="http://schemas.microsoft.com/office/drawing/2014/chartex" xmlns:cx1="http://schemas.microsoft.com/office/drawing/2015/9/8/chartex" xmlns:cx2="http://schemas.microsoft.com/office/drawing/2015/10/21/chartex" xmlns:cx3="http://schemas.microsoft.com/office/drawing/2016/5/9/chartex" xmlns:cx4="http://schemas.microsoft.com/office/drawing/2016/5/10/chartex" xmlns:cx5="http://schemas.microsoft.com/office/drawing/2016/5/11/chartex" xmlns:cx6="http://schemas.microsoft.com/office/drawing/2016/5/12/chartex" xmlns:cx7="http://schemas.microsoft.com/office/drawing/2016/5/13/chartex" xmlns:cx8="http://schemas.microsoft.com/office/drawing/2016/5/14/chartex" xmlns:mc="http://schemas.openxmlformats.org/markup-compatibility/2006" xmlns:aink="http://schemas.microsoft.com/office/drawing/2016/ink" xmlns:am3d="http://schemas.microsoft.com/office/drawing/2017/model3d" xmlns:o="urn:schemas-microsoft-com:office:office" xmlns:oel="http://schemas.microsoft.com/office/2019/extlst" xmlns:r="http://schemas.openxmlformats.org/officeDocument/2006/relationships" xmlns:m="http://schemas.openxmlformats.org/officeDocument/2006/math" xmlns:v="urn:schemas-microsoft-com:vml" xmlns:wp14="http://schemas.microsoft.com/office/word/2010/wordprocessingDrawing" xmlns:wp="http://schemas.openxmlformats.org/drawingml/2006/wordprocessingDrawing" xmlns:w10="urn:schemas-microsoft-com:office:word" xmlns:w="http://schemas.openxmlformats.org/wordprocessingml/2006/main" xmlns:w14="http://schemas.microsoft.com/office/word/2010/wordml" xmlns:w15="http://schemas.microsoft.com/office/word/2012/wordml" xmlns:w16cex="http://schemas.microsoft.com/office/word/2018/wordml/cex" xmlns:w16cid="http://schemas.microsoft.com/office/word/2016/wordml/cid" xmlns:w16="http://schemas.microsoft.com/office/word/2018/wordml" xmlns:w16du="http://schemas.microsoft.com/office/word/2023/wordml/word16du" xmlns:w16sdtdh="http://schemas.microsoft.com/office/word/2020/wordml/sdtdatahash" xmlns:w16se="http://schemas.microsoft.com/office/word/2015/wordml/symex" xmlns:wpg="http://schemas.microsoft.com/office/word/2010/wordprocessingGroup" xmlns:wpi="http://schemas.microsoft.com/office/word/2010/wordprocessingInk" xmlns:wne="http://schemas.microsoft.com/office/word/2006/wordml" xmlns:wps="http://schemas.microsoft.com/office/word/2010/wordprocessingShape" mc:Ignorable="w14 w15 w16se w16cid w16 w16cex w16sdtdh w16du wp14">
+<w:endnotes xmlns:wpc="http://schemas.microsoft.com/office/word/2010/wordprocessingCanvas" xmlns:cx="http://schemas.microsoft.com/office/drawing/2014/chartex" xmlns:cx1="http://schemas.microsoft.com/office/drawing/2015/9/8/chartex" xmlns:mc="http://schemas.openxmlformats.org/markup-compatibility/2006" xmlns:o="urn:schemas-microsoft-com:office:office" xmlns:r="http://schemas.openxmlformats.org/officeDocument/2006/relationships" xmlns:m="http://schemas.openxmlformats.org/officeDocument/2006/math" xmlns:v="urn:schemas-microsoft-com:vml" xmlns:wp14="http://schemas.microsoft.com/office/word/2010/wordprocessingDrawing" xmlns:wp="http://schemas.openxmlformats.org/drawingml/2006/wordprocessingDrawing" xmlns:w10="urn:schemas-microsoft-com:office:word" xmlns:w="http://schemas.openxmlformats.org/wordprocessingml/2006/main" xmlns:w14="http://schemas.microsoft.com/office/word/2010/wordml" xmlns:w15="http://schemas.microsoft.com/office/word/2012/wordml" xmlns:w16se="http://schemas.microsoft.com/office/word/2015/wordml/symex" xmlns:wpg="http://schemas.microsoft.com/office/word/2010/wordprocessingGroup" xmlns:wpi="http://schemas.microsoft.com/office/word/2010/wordprocessingInk" xmlns:wne="http://schemas.microsoft.com/office/word/2006/wordml" xmlns:wps="http://schemas.microsoft.com/office/word/2010/wordprocessingShape" mc:Ignorable="w14 w15 w16se wp14">
   <w:endnote w:type="separator" w:id="-1">
     <w:p>
       <w:r>
@@ -3053,7 +2915,7 @@
 </file>
 
 <file path=word/footnotes.xml><?xml version="1.0" encoding="utf-8"?>
-<w:footnotes xmlns:wpc="http://schemas.microsoft.com/office/word/2010/wordprocessingCanvas" xmlns:cx="http://schemas.microsoft.com/office/drawing/2014/chartex" xmlns:cx1="http://schemas.microsoft.com/office/drawing/2015/9/8/chartex" xmlns:cx2="http://schemas.microsoft.com/office/drawing/2015/10/21/chartex" xmlns:cx3="http://schemas.microsoft.com/office/drawing/2016/5/9/chartex" xmlns:cx4="http://schemas.microsoft.com/office/drawing/2016/5/10/chartex" xmlns:cx5="http://schemas.microsoft.com/office/drawing/2016/5/11/chartex" xmlns:cx6="http://schemas.microsoft.com/office/drawing/2016/5/12/chartex" xmlns:cx7="http://schemas.microsoft.com/office/drawing/2016/5/13/chartex" xmlns:cx8="http://schemas.microsoft.com/office/drawing/2016/5/14/chartex" xmlns:mc="http://schemas.openxmlformats.org/markup-compatibility/2006" xmlns:aink="http://schemas.microsoft.com/office/drawing/2016/ink" xmlns:am3d="http://schemas.microsoft.com/office/drawing/2017/model3d" xmlns:o="urn:schemas-microsoft-com:office:office" xmlns:oel="http://schemas.microsoft.com/office/2019/extlst" xmlns:r="http://schemas.openxmlformats.org/officeDocument/2006/relationships" xmlns:m="http://schemas.openxmlformats.org/officeDocument/2006/math" xmlns:v="urn:schemas-microsoft-com:vml" xmlns:wp14="http://schemas.microsoft.com/office/word/2010/wordprocessingDrawing" xmlns:wp="http://schemas.openxmlformats.org/drawingml/2006/wordprocessingDrawing" xmlns:w10="urn:schemas-microsoft-com:office:word" xmlns:w="http://schemas.openxmlformats.org/wordprocessingml/2006/main" xmlns:w14="http://schemas.microsoft.com/office/word/2010/wordml" xmlns:w15="http://schemas.microsoft.com/office/word/2012/wordml" xmlns:w16cex="http://schemas.microsoft.com/office/word/2018/wordml/cex" xmlns:w16cid="http://schemas.microsoft.com/office/word/2016/wordml/cid" xmlns:w16="http://schemas.microsoft.com/office/word/2018/wordml" xmlns:w16du="http://schemas.microsoft.com/office/word/2023/wordml/word16du" xmlns:w16sdtdh="http://schemas.microsoft.com/office/word/2020/wordml/sdtdatahash" xmlns:w16se="http://schemas.microsoft.com/office/word/2015/wordml/symex" xmlns:wpg="http://schemas.microsoft.com/office/word/2010/wordprocessingGroup" xmlns:wpi="http://schemas.microsoft.com/office/word/2010/wordprocessingInk" xmlns:wne="http://schemas.microsoft.com/office/word/2006/wordml" xmlns:wps="http://schemas.microsoft.com/office/word/2010/wordprocessingShape" mc:Ignorable="w14 w15 w16se w16cid w16 w16cex w16sdtdh w16du wp14">
+<w:footnotes xmlns:wpc="http://schemas.microsoft.com/office/word/2010/wordprocessingCanvas" xmlns:cx="http://schemas.microsoft.com/office/drawing/2014/chartex" xmlns:cx1="http://schemas.microsoft.com/office/drawing/2015/9/8/chartex" xmlns:mc="http://schemas.openxmlformats.org/markup-compatibility/2006" xmlns:o="urn:schemas-microsoft-com:office:office" xmlns:r="http://schemas.openxmlformats.org/officeDocument/2006/relationships" xmlns:m="http://schemas.openxmlformats.org/officeDocument/2006/math" xmlns:v="urn:schemas-microsoft-com:vml" xmlns:wp14="http://schemas.microsoft.com/office/word/2010/wordprocessingDrawing" xmlns:wp="http://schemas.openxmlformats.org/drawingml/2006/wordprocessingDrawing" xmlns:w10="urn:schemas-microsoft-com:office:word" xmlns:w="http://schemas.openxmlformats.org/wordprocessingml/2006/main" xmlns:w14="http://schemas.microsoft.com/office/word/2010/wordml" xmlns:w15="http://schemas.microsoft.com/office/word/2012/wordml" xmlns:w16se="http://schemas.microsoft.com/office/word/2015/wordml/symex" xmlns:wpg="http://schemas.microsoft.com/office/word/2010/wordprocessingGroup" xmlns:wpi="http://schemas.microsoft.com/office/word/2010/wordprocessingInk" xmlns:wne="http://schemas.microsoft.com/office/word/2006/wordml" xmlns:wps="http://schemas.microsoft.com/office/word/2010/wordprocessingShape" mc:Ignorable="w14 w15 w16se wp14">
   <w:footnote w:type="separator" w:id="-1">
     <w:p>
       <w:r>
@@ -3072,7 +2934,7 @@
 </file>
 
 <file path=word/numbering.xml><?xml version="1.0" encoding="utf-8"?>
-<w:numbering xmlns:wpc="http://schemas.microsoft.com/office/word/2010/wordprocessingCanvas" xmlns:cx="http://schemas.microsoft.com/office/drawing/2014/chartex" xmlns:cx1="http://schemas.microsoft.com/office/drawing/2015/9/8/chartex" xmlns:cx2="http://schemas.microsoft.com/office/drawing/2015/10/21/chartex" xmlns:cx3="http://schemas.microsoft.com/office/drawing/2016/5/9/chartex" xmlns:cx4="http://schemas.microsoft.com/office/drawing/2016/5/10/chartex" xmlns:cx5="http://schemas.microsoft.com/office/drawing/2016/5/11/chartex" xmlns:cx6="http://schemas.microsoft.com/office/drawing/2016/5/12/chartex" xmlns:cx7="http://schemas.microsoft.com/office/drawing/2016/5/13/chartex" xmlns:cx8="http://schemas.microsoft.com/office/drawing/2016/5/14/chartex" xmlns:mc="http://schemas.openxmlformats.org/markup-compatibility/2006" xmlns:aink="http://schemas.microsoft.com/office/drawing/2016/ink" xmlns:am3d="http://schemas.microsoft.com/office/drawing/2017/model3d" xmlns:o="urn:schemas-microsoft-com:office:office" xmlns:oel="http://schemas.microsoft.com/office/2019/extlst" xmlns:r="http://schemas.openxmlformats.org/officeDocument/2006/relationships" xmlns:m="http://schemas.openxmlformats.org/officeDocument/2006/math" xmlns:v="urn:schemas-microsoft-com:vml" xmlns:wp14="http://schemas.microsoft.com/office/word/2010/wordprocessingDrawing" xmlns:wp="http://schemas.openxmlformats.org/drawingml/2006/wordprocessingDrawing" xmlns:w10="urn:schemas-microsoft-com:office:word" xmlns:w="http://schemas.openxmlformats.org/wordprocessingml/2006/main" xmlns:w14="http://schemas.microsoft.com/office/word/2010/wordml" xmlns:w15="http://schemas.microsoft.com/office/word/2012/wordml" xmlns:w16cex="http://schemas.microsoft.com/office/word/2018/wordml/cex" xmlns:w16cid="http://schemas.microsoft.com/office/word/2016/wordml/cid" xmlns:w16="http://schemas.microsoft.com/office/word/2018/wordml" xmlns:w16du="http://schemas.microsoft.com/office/word/2023/wordml/word16du" xmlns:w16sdtdh="http://schemas.microsoft.com/office/word/2020/wordml/sdtdatahash" xmlns:w16se="http://schemas.microsoft.com/office/word/2015/wordml/symex" xmlns:wpg="http://schemas.microsoft.com/office/word/2010/wordprocessingGroup" xmlns:wpi="http://schemas.microsoft.com/office/word/2010/wordprocessingInk" xmlns:wne="http://schemas.microsoft.com/office/word/2006/wordml" xmlns:wps="http://schemas.microsoft.com/office/word/2010/wordprocessingShape" mc:Ignorable="w14 w15 w16se w16cid w16 w16cex w16sdtdh w16du wp14">
+<w:numbering xmlns:wpc="http://schemas.microsoft.com/office/word/2010/wordprocessingCanvas" xmlns:cx="http://schemas.microsoft.com/office/drawing/2014/chartex" xmlns:cx1="http://schemas.microsoft.com/office/drawing/2015/9/8/chartex" xmlns:mc="http://schemas.openxmlformats.org/markup-compatibility/2006" xmlns:o="urn:schemas-microsoft-com:office:office" xmlns:r="http://schemas.openxmlformats.org/officeDocument/2006/relationships" xmlns:m="http://schemas.openxmlformats.org/officeDocument/2006/math" xmlns:v="urn:schemas-microsoft-com:vml" xmlns:wp14="http://schemas.microsoft.com/office/word/2010/wordprocessingDrawing" xmlns:wp="http://schemas.openxmlformats.org/drawingml/2006/wordprocessingDrawing" xmlns:w10="urn:schemas-microsoft-com:office:word" xmlns:w="http://schemas.openxmlformats.org/wordprocessingml/2006/main" xmlns:w14="http://schemas.microsoft.com/office/word/2010/wordml" xmlns:w15="http://schemas.microsoft.com/office/word/2012/wordml" xmlns:w16se="http://schemas.microsoft.com/office/word/2015/wordml/symex" xmlns:wpg="http://schemas.microsoft.com/office/word/2010/wordprocessingGroup" xmlns:wpi="http://schemas.microsoft.com/office/word/2010/wordprocessingInk" xmlns:wne="http://schemas.microsoft.com/office/word/2006/wordml" xmlns:wps="http://schemas.microsoft.com/office/word/2010/wordprocessingShape" mc:Ignorable="w14 w15 w16se wp14">
   <w:abstractNum w:abstractNumId="0" w15:restartNumberingAfterBreak="0">
     <w:nsid w:val="6A4356F3"/>
     <w:multiLevelType w:val="hybridMultilevel"/>
@@ -3194,14 +3056,14 @@
       </w:rPr>
     </w:lvl>
   </w:abstractNum>
-  <w:num w:numId="1" w16cid:durableId="282540829">
+  <w:num w:numId="1">
     <w:abstractNumId w:val="0"/>
   </w:num>
 </w:numbering>
 </file>
 
 <file path=word/styles.xml><?xml version="1.0" encoding="utf-8"?>
-<w:styles xmlns:mc="http://schemas.openxmlformats.org/markup-compatibility/2006" xmlns:r="http://schemas.openxmlformats.org/officeDocument/2006/relationships" xmlns:w="http://schemas.openxmlformats.org/wordprocessingml/2006/main" xmlns:w14="http://schemas.microsoft.com/office/word/2010/wordml" xmlns:w15="http://schemas.microsoft.com/office/word/2012/wordml" xmlns:w16cex="http://schemas.microsoft.com/office/word/2018/wordml/cex" xmlns:w16cid="http://schemas.microsoft.com/office/word/2016/wordml/cid" xmlns:w16="http://schemas.microsoft.com/office/word/2018/wordml" xmlns:w16du="http://schemas.microsoft.com/office/word/2023/wordml/word16du" xmlns:w16sdtdh="http://schemas.microsoft.com/office/word/2020/wordml/sdtdatahash" xmlns:w16se="http://schemas.microsoft.com/office/word/2015/wordml/symex" mc:Ignorable="w14 w15 w16se w16cid w16 w16cex w16sdtdh w16du">
+<w:styles xmlns:mc="http://schemas.openxmlformats.org/markup-compatibility/2006" xmlns:r="http://schemas.openxmlformats.org/officeDocument/2006/relationships" xmlns:w="http://schemas.openxmlformats.org/wordprocessingml/2006/main" xmlns:w14="http://schemas.microsoft.com/office/word/2010/wordml" xmlns:w15="http://schemas.microsoft.com/office/word/2012/wordml" xmlns:w16se="http://schemas.microsoft.com/office/word/2015/wordml/symex" mc:Ignorable="w14 w15 w16se">
   <w:docDefaults>
     <w:rPrDefault>
       <w:rPr>
@@ -3219,7 +3081,7 @@
       </w:pPr>
     </w:pPrDefault>
   </w:docDefaults>
-  <w:latentStyles w:defLockedState="0" w:defUIPriority="99" w:defSemiHidden="0" w:defUnhideWhenUsed="0" w:defQFormat="0" w:count="376">
+  <w:latentStyles w:defLockedState="0" w:defUIPriority="99" w:defSemiHidden="0" w:defUnhideWhenUsed="0" w:defQFormat="0" w:count="371">
     <w:lsdException w:name="Normal" w:uiPriority="0" w:qFormat="1"/>
     <w:lsdException w:name="heading 1" w:uiPriority="9" w:qFormat="1"/>
     <w:lsdException w:name="heading 2" w:semiHidden="1" w:uiPriority="9" w:unhideWhenUsed="1" w:qFormat="1"/>
@@ -3591,11 +3453,6 @@
     <w:lsdException w:name="List Table 5 Dark Accent 6" w:uiPriority="50"/>
     <w:lsdException w:name="List Table 6 Colorful Accent 6" w:uiPriority="51"/>
     <w:lsdException w:name="List Table 7 Colorful Accent 6" w:uiPriority="52"/>
-    <w:lsdException w:name="Mention" w:semiHidden="1" w:unhideWhenUsed="1"/>
-    <w:lsdException w:name="Smart Hyperlink" w:semiHidden="1" w:unhideWhenUsed="1"/>
-    <w:lsdException w:name="Hashtag" w:semiHidden="1" w:unhideWhenUsed="1"/>
-    <w:lsdException w:name="Unresolved Mention" w:semiHidden="1" w:unhideWhenUsed="1"/>
-    <w:lsdException w:name="Smart Link" w:semiHidden="1" w:unhideWhenUsed="1"/>
   </w:latentStyles>
   <w:style w:type="paragraph" w:default="1" w:styleId="Normal">
     <w:name w:val="Normal"/>
@@ -3604,10 +3461,10 @@
       <w:rFonts w:ascii="Avenir Next" w:eastAsia="Avenir Next" w:hAnsi="Avenir Next" w:cs="Avenir Next"/>
     </w:rPr>
   </w:style>
-  <w:style w:type="paragraph" w:styleId="Titre1">
+  <w:style w:type="paragraph" w:styleId="Heading1">
     <w:name w:val="heading 1"/>
     <w:basedOn w:val="Normal"/>
-    <w:link w:val="Titre1Car"/>
+    <w:link w:val="Heading1Char"/>
     <w:uiPriority w:val="9"/>
     <w:qFormat/>
     <w:pPr>
@@ -3622,13 +3479,13 @@
       <w:szCs w:val="20"/>
     </w:rPr>
   </w:style>
-  <w:style w:type="character" w:default="1" w:styleId="Policepardfaut">
+  <w:style w:type="character" w:default="1" w:styleId="DefaultParagraphFont">
     <w:name w:val="Default Paragraph Font"/>
     <w:uiPriority w:val="1"/>
     <w:semiHidden/>
     <w:unhideWhenUsed/>
   </w:style>
-  <w:style w:type="table" w:default="1" w:styleId="TableauNormal">
+  <w:style w:type="table" w:default="1" w:styleId="TableNormal">
     <w:name w:val="Normal Table"/>
     <w:uiPriority w:val="99"/>
     <w:semiHidden/>
@@ -3643,7 +3500,7 @@
       </w:tblCellMar>
     </w:tblPr>
   </w:style>
-  <w:style w:type="numbering" w:default="1" w:styleId="Aucuneliste">
+  <w:style w:type="numbering" w:default="1" w:styleId="NoList">
     <w:name w:val="No List"/>
     <w:uiPriority w:val="99"/>
     <w:semiHidden/>
@@ -3665,10 +3522,10 @@
       </w:tblCellMar>
     </w:tblPr>
   </w:style>
-  <w:style w:type="paragraph" w:styleId="Corpsdetexte">
+  <w:style w:type="paragraph" w:styleId="BodyText">
     <w:name w:val="Body Text"/>
     <w:basedOn w:val="Normal"/>
-    <w:link w:val="CorpsdetexteCar"/>
+    <w:link w:val="BodyTextChar"/>
     <w:uiPriority w:val="1"/>
     <w:qFormat/>
     <w:pPr>
@@ -3680,7 +3537,7 @@
       <w:szCs w:val="20"/>
     </w:rPr>
   </w:style>
-  <w:style w:type="paragraph" w:styleId="Titre">
+  <w:style w:type="paragraph" w:styleId="Title">
     <w:name w:val="Title"/>
     <w:basedOn w:val="Normal"/>
     <w:uiPriority w:val="10"/>
@@ -3696,7 +3553,7 @@
       <w:szCs w:val="54"/>
     </w:rPr>
   </w:style>
-  <w:style w:type="paragraph" w:styleId="Paragraphedeliste">
+  <w:style w:type="paragraph" w:styleId="ListParagraph">
     <w:name w:val="List Paragraph"/>
     <w:basedOn w:val="Normal"/>
     <w:uiPriority w:val="1"/>
@@ -3712,10 +3569,10 @@
     <w:uiPriority w:val="1"/>
     <w:qFormat/>
   </w:style>
-  <w:style w:type="character" w:customStyle="1" w:styleId="Titre1Car">
-    <w:name w:val="Titre 1 Car"/>
-    <w:basedOn w:val="Policepardfaut"/>
-    <w:link w:val="Titre1"/>
+  <w:style w:type="character" w:customStyle="1" w:styleId="Heading1Char">
+    <w:name w:val="Heading 1 Char"/>
+    <w:basedOn w:val="DefaultParagraphFont"/>
+    <w:link w:val="Heading1"/>
     <w:uiPriority w:val="9"/>
     <w:rsid w:val="00FE44F4"/>
     <w:rPr>
@@ -3726,10 +3583,10 @@
       <w:szCs w:val="20"/>
     </w:rPr>
   </w:style>
-  <w:style w:type="character" w:customStyle="1" w:styleId="CorpsdetexteCar">
-    <w:name w:val="Corps de texte Car"/>
-    <w:basedOn w:val="Policepardfaut"/>
-    <w:link w:val="Corpsdetexte"/>
+  <w:style w:type="character" w:customStyle="1" w:styleId="BodyTextChar">
+    <w:name w:val="Body Text Char"/>
+    <w:basedOn w:val="DefaultParagraphFont"/>
+    <w:link w:val="BodyText"/>
     <w:uiPriority w:val="1"/>
     <w:rsid w:val="00FE44F4"/>
     <w:rPr>
@@ -3738,11 +3595,10 @@
       <w:szCs w:val="20"/>
     </w:rPr>
   </w:style>
-  <w:style w:type="character" w:styleId="Lienhypertexte">
+  <w:style w:type="character" w:styleId="Hyperlink">
     <w:name w:val="Hyperlink"/>
-    <w:basedOn w:val="Policepardfaut"/>
+    <w:basedOn w:val="DefaultParagraphFont"/>
     <w:uiPriority w:val="99"/>
-    <w:semiHidden/>
     <w:unhideWhenUsed/>
     <w:rsid w:val="00275F2D"/>
     <w:rPr>
@@ -3750,10 +3606,10 @@
       <w:u w:val="single"/>
     </w:rPr>
   </w:style>
-  <w:style w:type="paragraph" w:styleId="En-tte">
+  <w:style w:type="paragraph" w:styleId="Header">
     <w:name w:val="header"/>
     <w:basedOn w:val="Normal"/>
-    <w:link w:val="En-tteCar"/>
+    <w:link w:val="HeaderChar"/>
     <w:uiPriority w:val="99"/>
     <w:unhideWhenUsed/>
     <w:rsid w:val="00466C6F"/>
@@ -3764,20 +3620,20 @@
       </w:tabs>
     </w:pPr>
   </w:style>
-  <w:style w:type="character" w:customStyle="1" w:styleId="En-tteCar">
-    <w:name w:val="En-tête Car"/>
-    <w:basedOn w:val="Policepardfaut"/>
-    <w:link w:val="En-tte"/>
+  <w:style w:type="character" w:customStyle="1" w:styleId="HeaderChar">
+    <w:name w:val="Header Char"/>
+    <w:basedOn w:val="DefaultParagraphFont"/>
+    <w:link w:val="Header"/>
     <w:uiPriority w:val="99"/>
     <w:rsid w:val="00466C6F"/>
     <w:rPr>
       <w:rFonts w:ascii="Avenir Next" w:eastAsia="Avenir Next" w:hAnsi="Avenir Next" w:cs="Avenir Next"/>
     </w:rPr>
   </w:style>
-  <w:style w:type="paragraph" w:styleId="Pieddepage">
+  <w:style w:type="paragraph" w:styleId="Footer">
     <w:name w:val="footer"/>
     <w:basedOn w:val="Normal"/>
-    <w:link w:val="PieddepageCar"/>
+    <w:link w:val="FooterChar"/>
     <w:uiPriority w:val="99"/>
     <w:unhideWhenUsed/>
     <w:rsid w:val="00466C6F"/>
@@ -3788,10 +3644,10 @@
       </w:tabs>
     </w:pPr>
   </w:style>
-  <w:style w:type="character" w:customStyle="1" w:styleId="PieddepageCar">
-    <w:name w:val="Pied de page Car"/>
-    <w:basedOn w:val="Policepardfaut"/>
-    <w:link w:val="Pieddepage"/>
+  <w:style w:type="character" w:customStyle="1" w:styleId="FooterChar">
+    <w:name w:val="Footer Char"/>
+    <w:basedOn w:val="DefaultParagraphFont"/>
+    <w:link w:val="Footer"/>
     <w:uiPriority w:val="99"/>
     <w:rsid w:val="00466C6F"/>
     <w:rPr>

</xml_diff>